<commit_message>
Vẽ wall, ball, paddle, brick. Thêm âm thanh cho các loại vật liệu. Tối ưu hoá xử lý va chạm. Hoàn thành sơ bộ phần back_end của game
</commit_message>
<xml_diff>
--- a/out/production/demo-repository/idea/Minh idea.docx
+++ b/out/production/demo-repository/idea/Minh idea.docx
@@ -4,11 +4,6 @@
   <w:body>
     <w:p>
       <w:r>
-        <w:t>I. Các thực thể</w:t>
-      </w:r>
-    </w:p>
-    <w:p>
-      <w:r>
         <w:t xml:space="preserve">1. </w:t>
       </w:r>
       <w:r>
@@ -44,6 +39,11 @@
     </w:p>
     <w:p>
       <w:r>
+        <w:t>+ Material: material</w:t>
+      </w:r>
+    </w:p>
+    <w:p>
+      <w:r>
         <w:t>- Các phương thức:</w:t>
       </w:r>
     </w:p>
@@ -55,10 +55,10 @@
         <w:t>public constructor</w:t>
       </w:r>
       <w:r>
-        <w:t>: Một phương thức rỗng và một phương th</w:t>
-      </w:r>
-      <w:r>
-        <w:t>ức cho toàn bộ thuộc tính</w:t>
+        <w:t>:</w:t>
+      </w:r>
+      <w:r>
+        <w:t xml:space="preserve"> Tạo vài hàm khởi tạo sao cho phù hợp với từng lớp con</w:t>
       </w:r>
     </w:p>
     <w:p>
@@ -71,15 +71,89 @@
     </w:p>
     <w:p>
       <w:r>
-        <w:t xml:space="preserve">+ </w:t>
-      </w:r>
-      <w:r>
-        <w:t>abstract public void update(): Cập nhật lại các thuộc tính</w:t>
-      </w:r>
-    </w:p>
-    <w:p>
-      <w:r>
         <w:t>+ abstract public void render(): Vẽ các đối tượng</w:t>
+      </w:r>
+    </w:p>
+    <w:p>
+      <w:r>
+        <w:t>2. Material class (lười gõ bỏ mẹ, đọc code là biết)</w:t>
+      </w:r>
+    </w:p>
+    <w:p>
+      <w:r>
+        <w:t>3. Constance class: Chứa các hằng số cần dùng nhiều</w:t>
+      </w:r>
+    </w:p>
+    <w:p>
+      <w:r>
+        <w:t>3</w:t>
+      </w:r>
+      <w:r>
+        <w:t>. Các lớp con Ball, Brick, Paddle, Wall kế thừa từ GameObject</w:t>
+      </w:r>
+      <w:r>
+        <w:t xml:space="preserve"> </w:t>
+      </w:r>
+    </w:p>
+    <w:p>
+      <w:r>
+        <w:t xml:space="preserve">- Thuộc tính: </w:t>
+      </w:r>
+    </w:p>
+    <w:p>
+      <w:r>
+        <w:t>+</w:t>
+      </w:r>
+      <w:r>
+        <w:t xml:space="preserve"> Ball class: thêm thuộc tính  double: dx, dy, radius</w:t>
+      </w:r>
+    </w:p>
+    <w:p>
+      <w:r>
+        <w:t>+</w:t>
+      </w:r>
+      <w:r>
+        <w:t xml:space="preserve"> Brick: chả thêm gì</w:t>
+      </w:r>
+    </w:p>
+    <w:p>
+      <w:r>
+        <w:t>+</w:t>
+      </w:r>
+      <w:r>
+        <w:t xml:space="preserve"> Paddle: chả thêm gì</w:t>
+      </w:r>
+    </w:p>
+    <w:p>
+      <w:r>
+        <w:t>+</w:t>
+      </w:r>
+      <w:r>
+        <w:t xml:space="preserve"> Wall: chả thêm gì</w:t>
+      </w:r>
+    </w:p>
+    <w:p>
+      <w:r>
+        <w:t>- Phương thức: override phương thức render() của lớp cha, xoá bớt mấy cái gett</w:t>
+      </w:r>
+      <w:r>
+        <w:t>er, setter lằng nhằng đi</w:t>
+      </w:r>
+    </w:p>
+    <w:p>
+      <w:r>
+        <w:t>4</w:t>
+      </w:r>
+      <w:r>
+        <w:t>. Đổi tên lớp update thành Update cho nó đẹp, chuyển trạng thái các phương thức sang static, thống nhất tên các phương thức thành position (vì thứ ta cần chủ yếu cập nhật vị trí – tuần sau có thể cải tiến cập nhật trạng thái cho brick) chỉ khác mỗi tham số.</w:t>
+      </w:r>
+    </w:p>
+    <w:p>
+      <w:r>
+        <w:t>5</w:t>
+      </w:r>
+      <w:r>
+        <w:t>. Đổi tên lớp checkCollision thành Collision cho nó đẹp, chuyển trạng thái các phương thức sang static, thống nhất tên các phương thức thành check chỉ khác mỗi tham số.</w:t>
       </w:r>
     </w:p>
     <w:sectPr>
@@ -790,6 +864,7 @@
   <w:style w:type="character" w:default="1" w:styleId="DefaultParagraphFont">
     <w:name w:val="Default Paragraph Font"/>
     <w:uiPriority w:val="1"/>
+    <w:semiHidden/>
     <w:unhideWhenUsed/>
   </w:style>
   <w:style w:type="table" w:default="1" w:styleId="TableNormal">

</xml_diff>